<commit_message>
Imported crm in model with examples
-ontology name changed from https://crm-eq.ics.forth.gr/ontology/
to
https://crm-eq.ics.forth.gr/ontology#

- Model with examples now imports cidoc-crm and crmsci instead of recreating them

-queries updated to work on current model
</commit_message>
<xml_diff>
--- a/Query examples.docx
+++ b/Query examples.docx
@@ -32,7 +32,21 @@
         <w:rPr>
           <w:lang w:val="en-US"/>
         </w:rPr>
-        <w:t>PREFIX rdf: &lt;http://www.w3.org/1999/02/22-rdf-syntax-ns#&gt;</w:t>
+        <w:t xml:space="preserve">PREFIX </w:t>
+      </w:r>
+      <w:proofErr w:type="spellStart"/>
+      <w:r>
+        <w:rPr>
+          <w:lang w:val="en-US"/>
+        </w:rPr>
+        <w:t>rdf</w:t>
+      </w:r>
+      <w:proofErr w:type="spellEnd"/>
+      <w:r>
+        <w:rPr>
+          <w:lang w:val="en-US"/>
+        </w:rPr>
+        <w:t>: &lt;http://www.w3.org/1999/02/22-rdf-syntax-ns#&gt;</w:t>
       </w:r>
     </w:p>
     <w:p>
@@ -58,20 +72,48 @@
         <w:rPr>
           <w:lang w:val="en-US"/>
         </w:rPr>
-        <w:t>PREFIX rdfs: &lt;http://www.w3.org/2000/01/rdf-schema#&gt;</w:t>
-      </w:r>
-    </w:p>
-    <w:p>
-      <w:pPr>
-        <w:rPr>
-          <w:lang w:val="en-US"/>
-        </w:rPr>
-      </w:pPr>
-      <w:r>
-        <w:rPr>
-          <w:lang w:val="en-US"/>
-        </w:rPr>
-        <w:t>PREFIX xsd: &lt;http://www.w3.org/2001/XMLSchema#&gt;</w:t>
+        <w:t xml:space="preserve">PREFIX </w:t>
+      </w:r>
+      <w:proofErr w:type="spellStart"/>
+      <w:r>
+        <w:rPr>
+          <w:lang w:val="en-US"/>
+        </w:rPr>
+        <w:t>rdfs</w:t>
+      </w:r>
+      <w:proofErr w:type="spellEnd"/>
+      <w:r>
+        <w:rPr>
+          <w:lang w:val="en-US"/>
+        </w:rPr>
+        <w:t>: &lt;http://www.w3.org/2000/01/rdf-schema#&gt;</w:t>
+      </w:r>
+    </w:p>
+    <w:p>
+      <w:pPr>
+        <w:rPr>
+          <w:lang w:val="en-US"/>
+        </w:rPr>
+      </w:pPr>
+      <w:r>
+        <w:rPr>
+          <w:lang w:val="en-US"/>
+        </w:rPr>
+        <w:t xml:space="preserve">PREFIX </w:t>
+      </w:r>
+      <w:proofErr w:type="spellStart"/>
+      <w:r>
+        <w:rPr>
+          <w:lang w:val="en-US"/>
+        </w:rPr>
+        <w:t>xsd</w:t>
+      </w:r>
+      <w:proofErr w:type="spellEnd"/>
+      <w:r>
+        <w:rPr>
+          <w:lang w:val="en-US"/>
+        </w:rPr>
+        <w:t>: &lt;http://www.w3.org/2001/XMLSchema#&gt;</w:t>
       </w:r>
     </w:p>
     <w:p>
@@ -97,19 +139,40 @@
         <w:rPr>
           <w:lang w:val="en-US"/>
         </w:rPr>
-        <w:t>&lt;</w:t>
-      </w:r>
-      <w:r>
-        <w:rPr>
-          <w:lang w:val="en-US"/>
-        </w:rPr>
-        <w:t>https://crm-eq.ics.forth.gr/ontology</w:t>
-      </w:r>
-      <w:r>
-        <w:rPr>
-          <w:lang w:val="en-US"/>
-        </w:rPr>
-        <w:t>/</w:t>
+        <w:t>&lt;https://crm-eq.ics.forth.gr/ontology#&gt;</w:t>
+      </w:r>
+    </w:p>
+    <w:p>
+      <w:pPr>
+        <w:rPr>
+          <w:lang w:val="en-US"/>
+        </w:rPr>
+      </w:pPr>
+      <w:r>
+        <w:rPr>
+          <w:lang w:val="en-US"/>
+        </w:rPr>
+        <w:t xml:space="preserve">PREFIX </w:t>
+      </w:r>
+      <w:proofErr w:type="spellStart"/>
+      <w:r>
+        <w:rPr>
+          <w:lang w:val="en-US"/>
+        </w:rPr>
+        <w:t>crm</w:t>
+      </w:r>
+      <w:proofErr w:type="spellEnd"/>
+      <w:r>
+        <w:rPr>
+          <w:lang w:val="en-US"/>
+        </w:rPr>
+        <w:t>: &lt;</w:t>
+      </w:r>
+      <w:r>
+        <w:rPr>
+          <w:lang w:val="en-US"/>
+        </w:rPr>
+        <w:t>http://www.cidoc-crm.org/cidoc-crm/</w:t>
       </w:r>
       <w:r>
         <w:rPr>
@@ -128,13 +191,27 @@
         <w:rPr>
           <w:lang w:val="en-US"/>
         </w:rPr>
-        <w:t>PREFIX crm: &lt;</w:t>
-      </w:r>
-      <w:r>
-        <w:rPr>
-          <w:lang w:val="en-US"/>
-        </w:rPr>
-        <w:t>http://www.cidoc-crm.org/cidoc-crm/</w:t>
+        <w:t xml:space="preserve">PREFIX </w:t>
+      </w:r>
+      <w:proofErr w:type="spellStart"/>
+      <w:r>
+        <w:rPr>
+          <w:lang w:val="en-US"/>
+        </w:rPr>
+        <w:t>crmsci</w:t>
+      </w:r>
+      <w:proofErr w:type="spellEnd"/>
+      <w:r>
+        <w:rPr>
+          <w:lang w:val="en-US"/>
+        </w:rPr>
+        <w:t>: &lt;</w:t>
+      </w:r>
+      <w:r>
+        <w:rPr>
+          <w:lang w:val="en-US"/>
+        </w:rPr>
+        <w:t>http://www.cidoc-crm.org/extensions/crmsci/</w:t>
       </w:r>
       <w:r>
         <w:rPr>
@@ -149,31 +226,6 @@
           <w:lang w:val="en-US"/>
         </w:rPr>
       </w:pPr>
-      <w:r>
-        <w:rPr>
-          <w:lang w:val="en-US"/>
-        </w:rPr>
-        <w:t>PREFIX crmsci: &lt;</w:t>
-      </w:r>
-      <w:r>
-        <w:rPr>
-          <w:lang w:val="en-US"/>
-        </w:rPr>
-        <w:t>http://www.cidoc-crm.org/extensions/crmsci/</w:t>
-      </w:r>
-      <w:r>
-        <w:rPr>
-          <w:lang w:val="en-US"/>
-        </w:rPr>
-        <w:t>&gt;</w:t>
-      </w:r>
-    </w:p>
-    <w:p>
-      <w:pPr>
-        <w:rPr>
-          <w:lang w:val="en-US"/>
-        </w:rPr>
-      </w:pPr>
     </w:p>
     <w:p>
       <w:pPr>
@@ -205,13 +257,41 @@
         <w:rPr>
           <w:lang w:val="en-US"/>
         </w:rPr>
-        <w:t xml:space="preserve"> 1 : "</w:t>
-      </w:r>
-      <w:r>
-        <w:rPr>
-          <w:lang w:val="en-US"/>
-        </w:rPr>
-        <w:t xml:space="preserve">Find all earthquakes in Platakis book with intensity between 7 and 10 that happened in </w:t>
+        <w:t xml:space="preserve"> </w:t>
+      </w:r>
+      <w:proofErr w:type="gramStart"/>
+      <w:r>
+        <w:rPr>
+          <w:lang w:val="en-US"/>
+        </w:rPr>
+        <w:t>1 :</w:t>
+      </w:r>
+      <w:proofErr w:type="gramEnd"/>
+      <w:r>
+        <w:rPr>
+          <w:lang w:val="en-US"/>
+        </w:rPr>
+        <w:t xml:space="preserve"> "</w:t>
+      </w:r>
+      <w:r>
+        <w:rPr>
+          <w:lang w:val="en-US"/>
+        </w:rPr>
+        <w:t xml:space="preserve">Find all earthquakes in </w:t>
+      </w:r>
+      <w:proofErr w:type="spellStart"/>
+      <w:r>
+        <w:rPr>
+          <w:lang w:val="en-US"/>
+        </w:rPr>
+        <w:t>Platakis</w:t>
+      </w:r>
+      <w:proofErr w:type="spellEnd"/>
+      <w:r>
+        <w:rPr>
+          <w:lang w:val="en-US"/>
+        </w:rPr>
+        <w:t xml:space="preserve"> book with intensity between 7 and 10 that happened in </w:t>
       </w:r>
       <w:r>
         <w:rPr>
@@ -278,145 +358,283 @@
           <w:lang w:val="en-US"/>
         </w:rPr>
       </w:pPr>
-      <w:r>
-        <w:rPr>
-          <w:lang w:val="en-US"/>
-        </w:rPr>
-        <w:t>{?earthquake a eq:EQ1_Earthquake}</w:t>
-      </w:r>
-    </w:p>
-    <w:p>
-      <w:pPr>
-        <w:rPr>
-          <w:lang w:val="en-US"/>
-        </w:rPr>
-      </w:pPr>
-    </w:p>
-    <w:p>
-      <w:pPr>
-        <w:rPr>
-          <w:lang w:val="en-US"/>
-        </w:rPr>
-      </w:pPr>
-      <w:r>
-        <w:rPr>
-          <w:lang w:val="en-US"/>
-        </w:rPr>
-        <w:t>{?earthquake crm:P7_took_place_at eq:Heraklion}</w:t>
-      </w:r>
-    </w:p>
-    <w:p>
-      <w:pPr>
-        <w:rPr>
-          <w:lang w:val="en-US"/>
-        </w:rPr>
-      </w:pPr>
-    </w:p>
-    <w:p>
-      <w:pPr>
-        <w:rPr>
-          <w:lang w:val="en-US"/>
-        </w:rPr>
-      </w:pPr>
-      <w:r>
-        <w:rPr>
-          <w:lang w:val="en-US"/>
-        </w:rPr>
-        <w:t>{?earthquake crm:P70i_is_documented_in  eq:Platakis_Book}</w:t>
-      </w:r>
-    </w:p>
-    <w:p>
-      <w:pPr>
-        <w:rPr>
-          <w:lang w:val="en-US"/>
-        </w:rPr>
-      </w:pPr>
-    </w:p>
-    <w:p>
-      <w:pPr>
-        <w:rPr>
-          <w:lang w:val="en-US"/>
-        </w:rPr>
-      </w:pPr>
-      <w:r>
-        <w:rPr>
-          <w:lang w:val="en-US"/>
-        </w:rPr>
-        <w:t>{?earthquake crmsci:O11i_was_described_by ?evaluation}</w:t>
-      </w:r>
-    </w:p>
-    <w:p>
-      <w:pPr>
-        <w:rPr>
-          <w:lang w:val="en-US"/>
-        </w:rPr>
-      </w:pPr>
-    </w:p>
-    <w:p>
-      <w:pPr>
-        <w:rPr>
-          <w:lang w:val="en-US"/>
-        </w:rPr>
-      </w:pPr>
-      <w:r>
-        <w:rPr>
-          <w:lang w:val="en-US"/>
-        </w:rPr>
-        <w:t>{?evaluation crmsci:assigned_dimension ?dimension}</w:t>
-      </w:r>
-    </w:p>
-    <w:p>
-      <w:pPr>
-        <w:rPr>
-          <w:lang w:val="en-US"/>
-        </w:rPr>
-      </w:pPr>
-    </w:p>
-    <w:p>
-      <w:pPr>
-        <w:rPr>
-          <w:lang w:val="en-US"/>
-        </w:rPr>
-      </w:pPr>
-      <w:r>
-        <w:rPr>
-          <w:lang w:val="en-US"/>
-        </w:rPr>
-        <w:t>{?dimension crm:P2_has_type eq:intensity }</w:t>
-      </w:r>
-    </w:p>
-    <w:p>
-      <w:pPr>
-        <w:rPr>
-          <w:lang w:val="en-US"/>
-        </w:rPr>
-      </w:pPr>
-    </w:p>
-    <w:p>
-      <w:pPr>
-        <w:rPr>
-          <w:lang w:val="en-US"/>
-        </w:rPr>
-      </w:pPr>
+      <w:proofErr w:type="gramStart"/>
+      <w:r>
+        <w:rPr>
+          <w:lang w:val="en-US"/>
+        </w:rPr>
+        <w:t>{?earthquake</w:t>
+      </w:r>
+      <w:proofErr w:type="gramEnd"/>
+      <w:r>
+        <w:rPr>
+          <w:lang w:val="en-US"/>
+        </w:rPr>
+        <w:t xml:space="preserve"> a eq:EQ1_Earthquake}</w:t>
+      </w:r>
+    </w:p>
+    <w:p>
+      <w:pPr>
+        <w:rPr>
+          <w:lang w:val="en-US"/>
+        </w:rPr>
+      </w:pPr>
+    </w:p>
+    <w:p>
+      <w:pPr>
+        <w:rPr>
+          <w:lang w:val="en-US"/>
+        </w:rPr>
+      </w:pPr>
+      <w:proofErr w:type="gramStart"/>
+      <w:r>
+        <w:rPr>
+          <w:lang w:val="en-US"/>
+        </w:rPr>
+        <w:t>{?earthquake</w:t>
+      </w:r>
+      <w:proofErr w:type="gramEnd"/>
+      <w:r>
+        <w:rPr>
+          <w:lang w:val="en-US"/>
+        </w:rPr>
+        <w:t xml:space="preserve"> crm:P7_took_place_at </w:t>
+      </w:r>
+      <w:proofErr w:type="spellStart"/>
+      <w:r>
+        <w:rPr>
+          <w:lang w:val="en-US"/>
+        </w:rPr>
+        <w:t>eq:Heraklion</w:t>
+      </w:r>
+      <w:proofErr w:type="spellEnd"/>
+      <w:r>
+        <w:rPr>
+          <w:lang w:val="en-US"/>
+        </w:rPr>
+        <w:t>}</w:t>
+      </w:r>
+    </w:p>
+    <w:p>
+      <w:pPr>
+        <w:rPr>
+          <w:lang w:val="en-US"/>
+        </w:rPr>
+      </w:pPr>
+    </w:p>
+    <w:p>
+      <w:pPr>
+        <w:rPr>
+          <w:lang w:val="en-US"/>
+        </w:rPr>
+      </w:pPr>
+      <w:proofErr w:type="gramStart"/>
+      <w:r>
+        <w:rPr>
+          <w:lang w:val="en-US"/>
+        </w:rPr>
+        <w:t>{?earthquake</w:t>
+      </w:r>
+      <w:proofErr w:type="gramEnd"/>
+      <w:r>
+        <w:rPr>
+          <w:lang w:val="en-US"/>
+        </w:rPr>
+        <w:t xml:space="preserve"> crm:P70i_is_documented_in  </w:t>
+      </w:r>
+      <w:proofErr w:type="spellStart"/>
+      <w:r>
+        <w:rPr>
+          <w:lang w:val="en-US"/>
+        </w:rPr>
+        <w:t>eq:Platakis_Book</w:t>
+      </w:r>
+      <w:proofErr w:type="spellEnd"/>
+      <w:r>
+        <w:rPr>
+          <w:lang w:val="en-US"/>
+        </w:rPr>
+        <w:t>}</w:t>
+      </w:r>
+    </w:p>
+    <w:p>
+      <w:pPr>
+        <w:rPr>
+          <w:lang w:val="en-US"/>
+        </w:rPr>
+      </w:pPr>
+    </w:p>
+    <w:p>
+      <w:pPr>
+        <w:rPr>
+          <w:lang w:val="en-US"/>
+        </w:rPr>
+      </w:pPr>
+      <w:proofErr w:type="gramStart"/>
+      <w:r>
+        <w:rPr>
+          <w:lang w:val="en-US"/>
+        </w:rPr>
+        <w:t>{?earthquake</w:t>
+      </w:r>
+      <w:proofErr w:type="gramEnd"/>
+      <w:r>
+        <w:rPr>
+          <w:lang w:val="en-US"/>
+        </w:rPr>
+        <w:t xml:space="preserve"> crmsci:O11i_was_described_by ?evaluation}</w:t>
+      </w:r>
+    </w:p>
+    <w:p>
+      <w:pPr>
+        <w:rPr>
+          <w:lang w:val="en-US"/>
+        </w:rPr>
+      </w:pPr>
+    </w:p>
+    <w:p>
+      <w:pPr>
+        <w:rPr>
+          <w:lang w:val="en-US"/>
+        </w:rPr>
+      </w:pPr>
+      <w:proofErr w:type="gramStart"/>
+      <w:r>
+        <w:rPr>
+          <w:lang w:val="en-US"/>
+        </w:rPr>
+        <w:t>{?evaluation</w:t>
+      </w:r>
+      <w:proofErr w:type="gramEnd"/>
+      <w:r>
+        <w:rPr>
+          <w:lang w:val="en-US"/>
+        </w:rPr>
+        <w:t xml:space="preserve"> crmsci:</w:t>
+      </w:r>
+      <w:r>
+        <w:rPr>
+          <w:lang w:val="en-US"/>
+        </w:rPr>
+        <w:t>O10_</w:t>
+      </w:r>
+      <w:r>
+        <w:rPr>
+          <w:lang w:val="en-US"/>
+        </w:rPr>
+        <w:t>assigned_dimension ?dimension}</w:t>
+      </w:r>
+    </w:p>
+    <w:p>
+      <w:pPr>
+        <w:rPr>
+          <w:lang w:val="en-US"/>
+        </w:rPr>
+      </w:pPr>
+    </w:p>
+    <w:p>
+      <w:pPr>
+        <w:rPr>
+          <w:lang w:val="en-US"/>
+        </w:rPr>
+      </w:pPr>
+      <w:proofErr w:type="gramStart"/>
+      <w:r>
+        <w:rPr>
+          <w:lang w:val="en-US"/>
+        </w:rPr>
+        <w:t>{?dimension</w:t>
+      </w:r>
+      <w:proofErr w:type="gramEnd"/>
+      <w:r>
+        <w:rPr>
+          <w:lang w:val="en-US"/>
+        </w:rPr>
+        <w:t xml:space="preserve"> crm:P2_has_type </w:t>
+      </w:r>
+      <w:proofErr w:type="spellStart"/>
+      <w:r>
+        <w:rPr>
+          <w:lang w:val="en-US"/>
+        </w:rPr>
+        <w:t>eq:intensity</w:t>
+      </w:r>
+      <w:proofErr w:type="spellEnd"/>
+      <w:r>
+        <w:rPr>
+          <w:lang w:val="en-US"/>
+        </w:rPr>
+        <w:t xml:space="preserve"> }</w:t>
+      </w:r>
+    </w:p>
+    <w:p>
+      <w:pPr>
+        <w:rPr>
+          <w:lang w:val="en-US"/>
+        </w:rPr>
+      </w:pPr>
+    </w:p>
+    <w:p>
+      <w:pPr>
+        <w:rPr>
+          <w:lang w:val="en-US"/>
+        </w:rPr>
+      </w:pPr>
+      <w:proofErr w:type="gramStart"/>
       <w:r>
         <w:rPr>
           <w:lang w:val="en-US"/>
         </w:rPr>
         <w:lastRenderedPageBreak/>
-        <w:t>{?dimension crm:P90_has_value ?value</w:t>
-      </w:r>
-    </w:p>
-    <w:p>
-      <w:pPr>
-        <w:rPr>
-          <w:lang w:val="en-US"/>
-        </w:rPr>
-      </w:pPr>
-      <w:r>
-        <w:rPr>
-          <w:lang w:val="en-US"/>
-        </w:rPr>
-        <w:t>filter (datatype(?value) = xsd:integer)filter(?value&gt;6 &amp;&amp; ?value&lt;11)}</w:t>
+        <w:t>{?dimension</w:t>
+      </w:r>
+      <w:proofErr w:type="gramEnd"/>
+      <w:r>
+        <w:rPr>
+          <w:lang w:val="en-US"/>
+        </w:rPr>
+        <w:t xml:space="preserve"> crm:P90_has_value ?value</w:t>
+      </w:r>
+    </w:p>
+    <w:p>
+      <w:pPr>
+        <w:rPr>
+          <w:lang w:val="en-US"/>
+        </w:rPr>
+      </w:pPr>
+      <w:r>
+        <w:rPr>
+          <w:lang w:val="en-US"/>
+        </w:rPr>
+        <w:t xml:space="preserve">filter (datatype(?value) = </w:t>
+      </w:r>
+      <w:proofErr w:type="spellStart"/>
+      <w:r>
+        <w:rPr>
+          <w:lang w:val="en-US"/>
+        </w:rPr>
+        <w:t>xsd:</w:t>
+      </w:r>
+      <w:proofErr w:type="gramStart"/>
+      <w:r>
+        <w:rPr>
+          <w:lang w:val="en-US"/>
+        </w:rPr>
+        <w:t>int</w:t>
+      </w:r>
+      <w:proofErr w:type="spellEnd"/>
+      <w:r>
+        <w:rPr>
+          <w:lang w:val="en-US"/>
+        </w:rPr>
+        <w:t>)filter</w:t>
+      </w:r>
+      <w:proofErr w:type="gramEnd"/>
+      <w:r>
+        <w:rPr>
+          <w:lang w:val="en-US"/>
+        </w:rPr>
+        <w:t>(?value&gt;6 &amp;&amp; ?value&lt;11)}</w:t>
       </w:r>
     </w:p>
     <w:p>
@@ -438,24 +656,110 @@
           <w:lang w:val="en-US"/>
         </w:rPr>
       </w:pPr>
-      <w:r>
-        <w:rPr>
-          <w:lang w:val="en-US"/>
-        </w:rPr>
-        <w:t>{?dimension crm:P90a_has_lower_value_limit ?lowValue</w:t>
-      </w:r>
-    </w:p>
-    <w:p>
-      <w:pPr>
-        <w:rPr>
-          <w:lang w:val="en-US"/>
-        </w:rPr>
-      </w:pPr>
-      <w:r>
-        <w:rPr>
-          <w:lang w:val="en-US"/>
-        </w:rPr>
-        <w:t>filter (datatype(?lowValue) = xsd:integer)filter(?lowValue&gt;6 &amp;&amp; ?lowValue&lt;11)}</w:t>
+      <w:proofErr w:type="gramStart"/>
+      <w:r>
+        <w:rPr>
+          <w:lang w:val="en-US"/>
+        </w:rPr>
+        <w:t>{?dimension</w:t>
+      </w:r>
+      <w:proofErr w:type="gramEnd"/>
+      <w:r>
+        <w:rPr>
+          <w:lang w:val="en-US"/>
+        </w:rPr>
+        <w:t xml:space="preserve"> crm:P90a_has_lower_value_limit ?</w:t>
+      </w:r>
+      <w:proofErr w:type="spellStart"/>
+      <w:r>
+        <w:rPr>
+          <w:lang w:val="en-US"/>
+        </w:rPr>
+        <w:t>lowValue</w:t>
+      </w:r>
+      <w:proofErr w:type="spellEnd"/>
+    </w:p>
+    <w:p>
+      <w:pPr>
+        <w:rPr>
+          <w:lang w:val="en-US"/>
+        </w:rPr>
+      </w:pPr>
+      <w:r>
+        <w:rPr>
+          <w:lang w:val="en-US"/>
+        </w:rPr>
+        <w:t>filter (datatype(?</w:t>
+      </w:r>
+      <w:proofErr w:type="spellStart"/>
+      <w:r>
+        <w:rPr>
+          <w:lang w:val="en-US"/>
+        </w:rPr>
+        <w:t>lowValue</w:t>
+      </w:r>
+      <w:proofErr w:type="spellEnd"/>
+      <w:r>
+        <w:rPr>
+          <w:lang w:val="en-US"/>
+        </w:rPr>
+        <w:t xml:space="preserve">) = </w:t>
+      </w:r>
+      <w:proofErr w:type="spellStart"/>
+      <w:r>
+        <w:rPr>
+          <w:lang w:val="en-US"/>
+        </w:rPr>
+        <w:t>xsd:</w:t>
+      </w:r>
+      <w:proofErr w:type="gramStart"/>
+      <w:r>
+        <w:rPr>
+          <w:lang w:val="en-US"/>
+        </w:rPr>
+        <w:t>int</w:t>
+      </w:r>
+      <w:proofErr w:type="spellEnd"/>
+      <w:r>
+        <w:rPr>
+          <w:lang w:val="en-US"/>
+        </w:rPr>
+        <w:t>)filter</w:t>
+      </w:r>
+      <w:proofErr w:type="gramEnd"/>
+      <w:r>
+        <w:rPr>
+          <w:lang w:val="en-US"/>
+        </w:rPr>
+        <w:t>(?</w:t>
+      </w:r>
+      <w:proofErr w:type="spellStart"/>
+      <w:r>
+        <w:rPr>
+          <w:lang w:val="en-US"/>
+        </w:rPr>
+        <w:t>lowValue</w:t>
+      </w:r>
+      <w:proofErr w:type="spellEnd"/>
+      <w:r>
+        <w:rPr>
+          <w:lang w:val="en-US"/>
+        </w:rPr>
+        <w:t>&gt;6 &amp;&amp; ?</w:t>
+      </w:r>
+      <w:proofErr w:type="spellStart"/>
+      <w:r>
+        <w:rPr>
+          <w:lang w:val="en-US"/>
+        </w:rPr>
+        <w:t>lowValue</w:t>
+      </w:r>
+      <w:proofErr w:type="spellEnd"/>
+      <w:r>
+        <w:rPr>
+          <w:lang w:val="en-US"/>
+        </w:rPr>
+        <w:t>&lt;11)}</w:t>
       </w:r>
     </w:p>
     <w:p>
@@ -477,24 +781,110 @@
           <w:lang w:val="en-US"/>
         </w:rPr>
       </w:pPr>
-      <w:r>
-        <w:rPr>
-          <w:lang w:val="en-US"/>
-        </w:rPr>
-        <w:t>{?dimension crm:P90b_has_upper_value_limit ?highValue</w:t>
-      </w:r>
-    </w:p>
-    <w:p>
-      <w:pPr>
-        <w:rPr>
-          <w:lang w:val="en-US"/>
-        </w:rPr>
-      </w:pPr>
-      <w:r>
-        <w:rPr>
-          <w:lang w:val="en-US"/>
-        </w:rPr>
-        <w:t>filter (datatype(?highValue) = xsd:integer)filter(?highValue&gt;6 &amp;&amp; ?highValue&lt;11)}</w:t>
+      <w:proofErr w:type="gramStart"/>
+      <w:r>
+        <w:rPr>
+          <w:lang w:val="en-US"/>
+        </w:rPr>
+        <w:t>{?dimension</w:t>
+      </w:r>
+      <w:proofErr w:type="gramEnd"/>
+      <w:r>
+        <w:rPr>
+          <w:lang w:val="en-US"/>
+        </w:rPr>
+        <w:t xml:space="preserve"> crm:P90b_has_upper_value_limit ?</w:t>
+      </w:r>
+      <w:proofErr w:type="spellStart"/>
+      <w:r>
+        <w:rPr>
+          <w:lang w:val="en-US"/>
+        </w:rPr>
+        <w:t>highValue</w:t>
+      </w:r>
+      <w:proofErr w:type="spellEnd"/>
+    </w:p>
+    <w:p>
+      <w:pPr>
+        <w:rPr>
+          <w:lang w:val="en-US"/>
+        </w:rPr>
+      </w:pPr>
+      <w:r>
+        <w:rPr>
+          <w:lang w:val="en-US"/>
+        </w:rPr>
+        <w:t>filter (datatype(?</w:t>
+      </w:r>
+      <w:proofErr w:type="spellStart"/>
+      <w:r>
+        <w:rPr>
+          <w:lang w:val="en-US"/>
+        </w:rPr>
+        <w:t>highValue</w:t>
+      </w:r>
+      <w:proofErr w:type="spellEnd"/>
+      <w:r>
+        <w:rPr>
+          <w:lang w:val="en-US"/>
+        </w:rPr>
+        <w:t xml:space="preserve">) = </w:t>
+      </w:r>
+      <w:proofErr w:type="spellStart"/>
+      <w:r>
+        <w:rPr>
+          <w:lang w:val="en-US"/>
+        </w:rPr>
+        <w:t>xsd:</w:t>
+      </w:r>
+      <w:proofErr w:type="gramStart"/>
+      <w:r>
+        <w:rPr>
+          <w:lang w:val="en-US"/>
+        </w:rPr>
+        <w:t>int</w:t>
+      </w:r>
+      <w:proofErr w:type="spellEnd"/>
+      <w:r>
+        <w:rPr>
+          <w:lang w:val="en-US"/>
+        </w:rPr>
+        <w:t>)filter</w:t>
+      </w:r>
+      <w:proofErr w:type="gramEnd"/>
+      <w:r>
+        <w:rPr>
+          <w:lang w:val="en-US"/>
+        </w:rPr>
+        <w:t>(?</w:t>
+      </w:r>
+      <w:proofErr w:type="spellStart"/>
+      <w:r>
+        <w:rPr>
+          <w:lang w:val="en-US"/>
+        </w:rPr>
+        <w:t>highValue</w:t>
+      </w:r>
+      <w:proofErr w:type="spellEnd"/>
+      <w:r>
+        <w:rPr>
+          <w:lang w:val="en-US"/>
+        </w:rPr>
+        <w:t>&gt;6 &amp;&amp; ?</w:t>
+      </w:r>
+      <w:proofErr w:type="spellStart"/>
+      <w:r>
+        <w:rPr>
+          <w:lang w:val="en-US"/>
+        </w:rPr>
+        <w:t>highValue</w:t>
+      </w:r>
+      <w:proofErr w:type="spellEnd"/>
+      <w:r>
+        <w:rPr>
+          <w:lang w:val="en-US"/>
+        </w:rPr>
+        <w:t>&lt;11)}</w:t>
       </w:r>
     </w:p>
     <w:p>
@@ -542,6 +932,7 @@
         </w:rPr>
         <w:t xml:space="preserve"> </w:t>
       </w:r>
+      <w:proofErr w:type="gramStart"/>
       <w:r>
         <w:rPr>
           <w:lang w:val="en-US"/>
@@ -552,8 +943,9 @@
         <w:rPr>
           <w:lang w:val="en-US"/>
         </w:rPr>
-        <w:t xml:space="preserve"> : </w:t>
-      </w:r>
+        <w:t xml:space="preserve"> :</w:t>
+      </w:r>
+      <w:proofErr w:type="gramEnd"/>
       <w:r>
         <w:rPr>
           <w:lang w:val="en-US"/>
@@ -564,6 +956,12 @@
         <w:rPr>
           <w:lang w:val="en-US"/>
         </w:rPr>
+        <w:t xml:space="preserve"> </w:t>
+      </w:r>
+      <w:r>
+        <w:rPr>
+          <w:lang w:val="en-US"/>
+        </w:rPr>
         <w:t>"</w:t>
       </w:r>
       <w:r>
@@ -667,12 +1065,46 @@
           <w:lang w:val="en-US"/>
         </w:rPr>
       </w:pPr>
-      <w:r>
-        <w:rPr>
-          <w:lang w:val="en-US"/>
-        </w:rPr>
-        <w:t>SELECT ?eq ?timespan ?place ?intensity ?uncertainty ?source_title</w:t>
-      </w:r>
+      <w:proofErr w:type="gramStart"/>
+      <w:r>
+        <w:rPr>
+          <w:lang w:val="en-US"/>
+        </w:rPr>
+        <w:t>SELECT ?eq</w:t>
+      </w:r>
+      <w:proofErr w:type="gramEnd"/>
+      <w:r>
+        <w:rPr>
+          <w:lang w:val="en-US"/>
+        </w:rPr>
+        <w:t xml:space="preserve"> </w:t>
+      </w:r>
+      <w:r>
+        <w:rPr>
+          <w:lang w:val="en-US"/>
+        </w:rPr>
+        <w:t>?date</w:t>
+      </w:r>
+      <w:r>
+        <w:rPr>
+          <w:lang w:val="en-US"/>
+        </w:rPr>
+        <w:t xml:space="preserve"> </w:t>
+      </w:r>
+      <w:r>
+        <w:rPr>
+          <w:lang w:val="en-US"/>
+        </w:rPr>
+        <w:t>?place ?intensity ?uncertainty ?</w:t>
+      </w:r>
+      <w:proofErr w:type="spellStart"/>
+      <w:r>
+        <w:rPr>
+          <w:lang w:val="en-US"/>
+        </w:rPr>
+        <w:t>source_title</w:t>
+      </w:r>
+      <w:proofErr w:type="spellEnd"/>
     </w:p>
     <w:p>
       <w:pPr>
@@ -693,102 +1125,264 @@
           <w:lang w:val="en-US"/>
         </w:rPr>
       </w:pPr>
-      <w:r>
-        <w:rPr>
-          <w:lang w:val="en-US"/>
-        </w:rPr>
-        <w:t>?eq a eq:EQ1_Earthquake ; crm:P4_has_time-span ?timespan ; crm:P7_took_place_at ?place .</w:t>
-      </w:r>
-    </w:p>
-    <w:p>
-      <w:pPr>
-        <w:rPr>
-          <w:lang w:val="en-US"/>
-        </w:rPr>
-      </w:pPr>
-      <w:r>
-        <w:rPr>
-          <w:lang w:val="en-US"/>
-        </w:rPr>
-        <w:t>?place crm:P89_falls_within eq:Crete.</w:t>
-      </w:r>
-    </w:p>
-    <w:p>
-      <w:pPr>
-        <w:rPr>
-          <w:lang w:val="en-US"/>
-        </w:rPr>
-      </w:pPr>
-      <w:r>
-        <w:rPr>
-          <w:lang w:val="en-US"/>
-        </w:rPr>
-        <w:t>?timespan crm:P82_at_some_time_within ?date .  FILTER (?date&lt;1800) .</w:t>
-      </w:r>
-    </w:p>
-    <w:p>
-      <w:pPr>
-        <w:rPr>
-          <w:lang w:val="en-US"/>
-        </w:rPr>
-      </w:pPr>
-      <w:r>
-        <w:rPr>
-          <w:lang w:val="en-US"/>
-        </w:rPr>
-        <w:t>?eq crmsci:O12_has_dimension ?intDim .</w:t>
-      </w:r>
-    </w:p>
-    <w:p>
-      <w:pPr>
-        <w:rPr>
-          <w:lang w:val="en-US"/>
-        </w:rPr>
-      </w:pPr>
-      <w:r>
-        <w:rPr>
-          <w:lang w:val="en-US"/>
-        </w:rPr>
-        <w:t>?intDim crm:P2_has_type eq:intensity ;</w:t>
-      </w:r>
-    </w:p>
-    <w:p>
-      <w:pPr>
-        <w:rPr>
-          <w:lang w:val="en-US"/>
-        </w:rPr>
-      </w:pPr>
-      <w:r>
-        <w:rPr>
-          <w:lang w:val="en-US"/>
-        </w:rPr>
-        <w:t>crm:P90_has_value ?intensity FILTER(?intensity &gt;= 6) .</w:t>
-      </w:r>
-    </w:p>
-    <w:p>
-      <w:pPr>
-        <w:rPr>
-          <w:lang w:val="en-US"/>
-        </w:rPr>
-      </w:pPr>
-      <w:r>
-        <w:rPr>
-          <w:lang w:val="en-US"/>
-        </w:rPr>
-        <w:t>OPTIONAL { ?magnDim eq:PEQ9_has_documented_uncertainty_factor ?uncertainty }</w:t>
-      </w:r>
-    </w:p>
-    <w:p>
-      <w:pPr>
-        <w:rPr>
-          <w:lang w:val="en-US"/>
-        </w:rPr>
-      </w:pPr>
-      <w:r>
-        <w:rPr>
-          <w:lang w:val="en-US"/>
-        </w:rPr>
-        <w:t>OPTIONAL { ?eq crm:P129i_is_subject_of ?reference_list .</w:t>
+      <w:proofErr w:type="gramStart"/>
+      <w:r>
+        <w:rPr>
+          <w:lang w:val="en-US"/>
+        </w:rPr>
+        <w:t>?eq</w:t>
+      </w:r>
+      <w:proofErr w:type="gramEnd"/>
+      <w:r>
+        <w:rPr>
+          <w:lang w:val="en-US"/>
+        </w:rPr>
+        <w:t xml:space="preserve"> a eq:EQ1_Earthquake ; crm:P4_has_time-span ?timespan ; crm:P7_took_place_at ?place .</w:t>
+      </w:r>
+    </w:p>
+    <w:p>
+      <w:pPr>
+        <w:rPr>
+          <w:lang w:val="en-US"/>
+        </w:rPr>
+      </w:pPr>
+      <w:proofErr w:type="gramStart"/>
+      <w:r>
+        <w:rPr>
+          <w:lang w:val="en-US"/>
+        </w:rPr>
+        <w:t>?place</w:t>
+      </w:r>
+      <w:proofErr w:type="gramEnd"/>
+      <w:r>
+        <w:rPr>
+          <w:lang w:val="en-US"/>
+        </w:rPr>
+        <w:t xml:space="preserve"> crm:P89_falls_within </w:t>
+      </w:r>
+      <w:proofErr w:type="spellStart"/>
+      <w:r>
+        <w:rPr>
+          <w:lang w:val="en-US"/>
+        </w:rPr>
+        <w:t>eq:Crete</w:t>
+      </w:r>
+      <w:proofErr w:type="spellEnd"/>
+      <w:r>
+        <w:rPr>
+          <w:lang w:val="en-US"/>
+        </w:rPr>
+        <w:t>.</w:t>
+      </w:r>
+    </w:p>
+    <w:p>
+      <w:pPr>
+        <w:rPr>
+          <w:lang w:val="en-US"/>
+        </w:rPr>
+      </w:pPr>
+      <w:proofErr w:type="gramStart"/>
+      <w:r>
+        <w:rPr>
+          <w:lang w:val="en-US"/>
+        </w:rPr>
+        <w:t>?timespan</w:t>
+      </w:r>
+      <w:proofErr w:type="gramEnd"/>
+      <w:r>
+        <w:rPr>
+          <w:lang w:val="en-US"/>
+        </w:rPr>
+        <w:t xml:space="preserve"> crm:P82_at_some_time_within ?date .  FILTER </w:t>
+      </w:r>
+      <w:proofErr w:type="gramStart"/>
+      <w:r>
+        <w:rPr>
+          <w:lang w:val="en-US"/>
+        </w:rPr>
+        <w:t>(?date</w:t>
+      </w:r>
+      <w:proofErr w:type="gramEnd"/>
+      <w:r>
+        <w:rPr>
+          <w:lang w:val="en-US"/>
+        </w:rPr>
+        <w:t>&lt;1800) .</w:t>
+      </w:r>
+    </w:p>
+    <w:p>
+      <w:pPr>
+        <w:rPr>
+          <w:lang w:val="en-US"/>
+        </w:rPr>
+      </w:pPr>
+      <w:proofErr w:type="gramStart"/>
+      <w:r>
+        <w:rPr>
+          <w:lang w:val="en-US"/>
+        </w:rPr>
+        <w:t>?eq</w:t>
+      </w:r>
+      <w:proofErr w:type="gramEnd"/>
+      <w:r>
+        <w:rPr>
+          <w:lang w:val="en-US"/>
+        </w:rPr>
+        <w:t xml:space="preserve"> crmsci:O12_has_dimension ?</w:t>
+      </w:r>
+      <w:proofErr w:type="spellStart"/>
+      <w:r>
+        <w:rPr>
+          <w:lang w:val="en-US"/>
+        </w:rPr>
+        <w:t>intDim</w:t>
+      </w:r>
+      <w:proofErr w:type="spellEnd"/>
+      <w:r>
+        <w:rPr>
+          <w:lang w:val="en-US"/>
+        </w:rPr>
+        <w:t xml:space="preserve"> .</w:t>
+      </w:r>
+    </w:p>
+    <w:p>
+      <w:pPr>
+        <w:rPr>
+          <w:lang w:val="en-US"/>
+        </w:rPr>
+      </w:pPr>
+      <w:proofErr w:type="gramStart"/>
+      <w:r>
+        <w:rPr>
+          <w:lang w:val="en-US"/>
+        </w:rPr>
+        <w:t>?</w:t>
+      </w:r>
+      <w:proofErr w:type="spellStart"/>
+      <w:r>
+        <w:rPr>
+          <w:lang w:val="en-US"/>
+        </w:rPr>
+        <w:t>intDim</w:t>
+      </w:r>
+      <w:proofErr w:type="spellEnd"/>
+      <w:proofErr w:type="gramEnd"/>
+      <w:r>
+        <w:rPr>
+          <w:lang w:val="en-US"/>
+        </w:rPr>
+        <w:t xml:space="preserve"> crm:P2_has_type </w:t>
+      </w:r>
+      <w:proofErr w:type="spellStart"/>
+      <w:r>
+        <w:rPr>
+          <w:lang w:val="en-US"/>
+        </w:rPr>
+        <w:t>eq:intensity</w:t>
+      </w:r>
+      <w:proofErr w:type="spellEnd"/>
+      <w:r>
+        <w:rPr>
+          <w:lang w:val="en-US"/>
+        </w:rPr>
+        <w:t xml:space="preserve"> ;</w:t>
+      </w:r>
+    </w:p>
+    <w:p>
+      <w:pPr>
+        <w:rPr>
+          <w:lang w:val="en-US"/>
+        </w:rPr>
+      </w:pPr>
+      <w:proofErr w:type="gramStart"/>
+      <w:r>
+        <w:rPr>
+          <w:lang w:val="en-US"/>
+        </w:rPr>
+        <w:t>crm:P</w:t>
+      </w:r>
+      <w:proofErr w:type="gramEnd"/>
+      <w:r>
+        <w:rPr>
+          <w:lang w:val="en-US"/>
+        </w:rPr>
+        <w:t>90_has_value ?intensity FILTER(?intensity &gt;= 6) .</w:t>
+      </w:r>
+    </w:p>
+    <w:p>
+      <w:pPr>
+        <w:rPr>
+          <w:lang w:val="en-US"/>
+        </w:rPr>
+      </w:pPr>
+      <w:r>
+        <w:rPr>
+          <w:lang w:val="en-US"/>
+        </w:rPr>
+        <w:t xml:space="preserve">OPTIONAL </w:t>
+      </w:r>
+      <w:proofErr w:type="gramStart"/>
+      <w:r>
+        <w:rPr>
+          <w:lang w:val="en-US"/>
+        </w:rPr>
+        <w:t>{ ?</w:t>
+      </w:r>
+      <w:proofErr w:type="spellStart"/>
+      <w:r>
+        <w:rPr>
+          <w:lang w:val="en-US"/>
+        </w:rPr>
+        <w:t>magnDim</w:t>
+      </w:r>
+      <w:proofErr w:type="spellEnd"/>
+      <w:proofErr w:type="gramEnd"/>
+      <w:r>
+        <w:rPr>
+          <w:lang w:val="en-US"/>
+        </w:rPr>
+        <w:t xml:space="preserve"> eq:PEQ9_has_documented_uncertainty_factor ?uncertainty }</w:t>
+      </w:r>
+    </w:p>
+    <w:p>
+      <w:pPr>
+        <w:rPr>
+          <w:lang w:val="en-US"/>
+        </w:rPr>
+      </w:pPr>
+      <w:r>
+        <w:rPr>
+          <w:lang w:val="en-US"/>
+        </w:rPr>
+        <w:t xml:space="preserve">OPTIONAL </w:t>
+      </w:r>
+      <w:proofErr w:type="gramStart"/>
+      <w:r>
+        <w:rPr>
+          <w:lang w:val="en-US"/>
+        </w:rPr>
+        <w:t>{ ?eq</w:t>
+      </w:r>
+      <w:proofErr w:type="gramEnd"/>
+      <w:r>
+        <w:rPr>
+          <w:lang w:val="en-US"/>
+        </w:rPr>
+        <w:t xml:space="preserve"> crm:P129i_is_subject_of ?</w:t>
+      </w:r>
+      <w:proofErr w:type="spellStart"/>
+      <w:r>
+        <w:rPr>
+          <w:lang w:val="en-US"/>
+        </w:rPr>
+        <w:t>reference_list</w:t>
+      </w:r>
+      <w:proofErr w:type="spellEnd"/>
+      <w:r>
+        <w:rPr>
+          <w:lang w:val="en-US"/>
+        </w:rPr>
+        <w:t xml:space="preserve"> .</w:t>
       </w:r>
     </w:p>
     <w:p>
@@ -802,7 +1396,34 @@
           <w:lang w:val="en-US"/>
         </w:rPr>
         <w:tab/>
-        <w:t>?reference_list crm:P70i_is_documented_in ?source;</w:t>
+      </w:r>
+      <w:proofErr w:type="gramStart"/>
+      <w:r>
+        <w:rPr>
+          <w:lang w:val="en-US"/>
+        </w:rPr>
+        <w:t>?</w:t>
+      </w:r>
+      <w:proofErr w:type="spellStart"/>
+      <w:r>
+        <w:rPr>
+          <w:lang w:val="en-US"/>
+        </w:rPr>
+        <w:t>reference</w:t>
+      </w:r>
+      <w:proofErr w:type="gramEnd"/>
+      <w:r>
+        <w:rPr>
+          <w:lang w:val="en-US"/>
+        </w:rPr>
+        <w:t>_list</w:t>
+      </w:r>
+      <w:proofErr w:type="spellEnd"/>
+      <w:r>
+        <w:rPr>
+          <w:lang w:val="en-US"/>
+        </w:rPr>
+        <w:t xml:space="preserve"> crm:P70i_is_documented_in ?source;</w:t>
       </w:r>
     </w:p>
     <w:p>
@@ -829,11 +1450,33 @@
         </w:rPr>
         <w:tab/>
       </w:r>
-      <w:r>
-        <w:rPr>
-          <w:lang w:val="en-US"/>
-        </w:rPr>
-        <w:t>crm:P67_refers_to ?reffered_source .</w:t>
+      <w:proofErr w:type="gramStart"/>
+      <w:r>
+        <w:rPr>
+          <w:lang w:val="en-US"/>
+        </w:rPr>
+        <w:t>crm:P</w:t>
+      </w:r>
+      <w:proofErr w:type="gramEnd"/>
+      <w:r>
+        <w:rPr>
+          <w:lang w:val="en-US"/>
+        </w:rPr>
+        <w:t>67_refers_to ?</w:t>
+      </w:r>
+      <w:proofErr w:type="spellStart"/>
+      <w:r>
+        <w:rPr>
+          <w:lang w:val="en-US"/>
+        </w:rPr>
+        <w:t>reffered_source</w:t>
+      </w:r>
+      <w:proofErr w:type="spellEnd"/>
+      <w:r>
+        <w:rPr>
+          <w:lang w:val="en-US"/>
+        </w:rPr>
+        <w:t xml:space="preserve"> .</w:t>
       </w:r>
     </w:p>
     <w:p>
@@ -1476,7 +2119,6 @@
   <w:style w:type="character" w:default="1" w:styleId="DefaultParagraphFont">
     <w:name w:val="Default Paragraph Font"/>
     <w:uiPriority w:val="1"/>
-    <w:semiHidden/>
     <w:unhideWhenUsed/>
   </w:style>
   <w:style w:type="table" w:default="1" w:styleId="TableNormal">

</xml_diff>